<commit_message>
el-161: Corridido botao word
</commit_message>
<xml_diff>
--- a/docassemble/docassemble/brcomeducalegal/data/templates/include-signature-page.docx
+++ b/docassemble/docassemble/brcomeducalegal/data/templates/include-signature-page.docx
@@ -5,15 +5,13 @@
     <w:p>
       <w:pPr>
         <w:pStyle w:val="TextBody"/>
-        <w:rPr>
-          <w:rFonts w:ascii="Calibri" w:hAnsi="Calibri"/>
-        </w:rPr>
+        <w:rPr/>
       </w:pPr>
       <w:r>
         <w:rPr>
           <w:rFonts w:ascii="Calibri" w:hAnsi="Calibri"/>
         </w:rPr>
-        <w:t>E por estarem assim certas e ajustadas, as Partes firmam o presente Contrato em2 (duas) vias de igual teor e forma</w:t>
+        <w:t>E por estarem assim certas e ajustadas, as Partes firmam o presente Contrato em 2 (duas) vias de igual teor e forma</w:t>
       </w:r>
       <w:r>
         <w:rPr>
@@ -84,7 +82,7 @@
       </w:tblPr>
       <w:tblGrid>
         <w:gridCol w:w="4677"/>
-        <w:gridCol w:w="4677"/>
+        <w:gridCol w:w="4678"/>
       </w:tblGrid>
       <w:tr>
         <w:trPr/>
@@ -123,7 +121,7 @@
         </w:tc>
         <w:tc>
           <w:tcPr>
-            <w:tcW w:w="4677" w:type="dxa"/>
+            <w:tcW w:w="4678" w:type="dxa"/>
             <w:tcBorders/>
             <w:shd w:fill="auto" w:val="clear"/>
           </w:tcPr>
@@ -239,6 +237,58 @@
             <w:pPr>
               <w:pStyle w:val="TableContents"/>
               <w:jc w:val="center"/>
+              <w:rPr>
+                <w:rFonts w:ascii="Calibri" w:hAnsi="Calibri"/>
+                <w:b/>
+                <w:b/>
+                <w:bCs/>
+                <w:sz w:val="22"/>
+                <w:szCs w:val="22"/>
+                <w:highlight w:val="yellow"/>
+              </w:rPr>
+            </w:pPr>
+            <w:r>
+              <w:rPr>
+                <w:rFonts w:ascii="Calibri" w:hAnsi="Calibri"/>
+                <w:b/>
+                <w:bCs/>
+                <w:sz w:val="22"/>
+                <w:szCs w:val="22"/>
+                <w:highlight w:val="yellow"/>
+              </w:rPr>
+              <w:t>{{ item.name.text | upper }}</w:t>
+            </w:r>
+          </w:p>
+          <w:p>
+            <w:pPr>
+              <w:pStyle w:val="TableContents"/>
+              <w:jc w:val="center"/>
+              <w:rPr>
+                <w:rFonts w:ascii="Calibri" w:hAnsi="Calibri"/>
+                <w:b/>
+                <w:b/>
+                <w:bCs/>
+                <w:sz w:val="22"/>
+                <w:szCs w:val="22"/>
+                <w:highlight w:val="yellow"/>
+              </w:rPr>
+            </w:pPr>
+            <w:r>
+              <w:rPr>
+                <w:rFonts w:ascii="Calibri" w:hAnsi="Calibri"/>
+                <w:b/>
+                <w:bCs/>
+                <w:sz w:val="22"/>
+                <w:szCs w:val="22"/>
+                <w:highlight w:val="yellow"/>
+              </w:rPr>
+              <w:t>{%p if item.person_type == “individual”%}</w:t>
+            </w:r>
+          </w:p>
+          <w:p>
+            <w:pPr>
+              <w:pStyle w:val="TableContents"/>
+              <w:jc w:val="center"/>
               <w:rPr/>
             </w:pPr>
             <w:r>
@@ -250,7 +300,44 @@
                 <w:szCs w:val="22"/>
                 <w:highlight w:val="yellow"/>
               </w:rPr>
-              <w:t>{{ item.name.text | upper }}</w:t>
+              <w:t>{% if item.cpf %}</w:t>
+            </w:r>
+            <w:r>
+              <w:rPr>
+                <w:rFonts w:ascii="Calibri" w:hAnsi="Calibri"/>
+                <w:b/>
+                <w:bCs/>
+                <w:sz w:val="22"/>
+                <w:szCs w:val="22"/>
+                <w:highlight w:val="yellow"/>
+              </w:rPr>
+              <w:t>{{ item.cpf }}{% endif %}</w:t>
+            </w:r>
+          </w:p>
+          <w:p>
+            <w:pPr>
+              <w:pStyle w:val="TableContents"/>
+              <w:jc w:val="center"/>
+              <w:rPr>
+                <w:rFonts w:ascii="Calibri" w:hAnsi="Calibri"/>
+                <w:b/>
+                <w:b/>
+                <w:bCs/>
+                <w:sz w:val="22"/>
+                <w:szCs w:val="22"/>
+                <w:highlight w:val="yellow"/>
+              </w:rPr>
+            </w:pPr>
+            <w:r>
+              <w:rPr>
+                <w:rFonts w:ascii="Calibri" w:hAnsi="Calibri"/>
+                <w:b/>
+                <w:bCs/>
+                <w:sz w:val="22"/>
+                <w:szCs w:val="22"/>
+                <w:highlight w:val="yellow"/>
+              </w:rPr>
+              <w:t>{%p else %}</w:t>
             </w:r>
           </w:p>
           <w:p>
@@ -268,90 +355,33 @@
                 <w:szCs w:val="22"/>
                 <w:highlight w:val="yellow"/>
               </w:rPr>
-              <w:t xml:space="preserve">{%p if </w:t>
-            </w:r>
-            <w:r>
-              <w:rPr>
-                <w:rFonts w:ascii="Calibri" w:hAnsi="Calibri"/>
-                <w:b/>
-                <w:bCs/>
-                <w:sz w:val="22"/>
-                <w:szCs w:val="22"/>
-                <w:highlight w:val="yellow"/>
-              </w:rPr>
-              <w:t>item.</w:t>
-            </w:r>
-            <w:r>
-              <w:rPr>
-                <w:rFonts w:ascii="Calibri" w:hAnsi="Calibri"/>
-                <w:b/>
-                <w:bCs/>
-                <w:sz w:val="22"/>
-                <w:szCs w:val="22"/>
-                <w:highlight w:val="yellow"/>
-              </w:rPr>
-              <w:t>person_type == “individual”%}</w:t>
-            </w:r>
-          </w:p>
-          <w:p>
-            <w:pPr>
-              <w:pStyle w:val="TableContents"/>
-              <w:jc w:val="center"/>
-              <w:rPr/>
-            </w:pPr>
-            <w:r>
-              <w:rPr>
-                <w:rFonts w:ascii="Calibri" w:hAnsi="Calibri"/>
-                <w:b/>
-                <w:bCs/>
-                <w:sz w:val="22"/>
-                <w:szCs w:val="22"/>
-                <w:highlight w:val="yellow"/>
-              </w:rPr>
-              <w:t>{{ item.cpf }}</w:t>
-            </w:r>
-          </w:p>
-          <w:p>
-            <w:pPr>
-              <w:pStyle w:val="TableContents"/>
-              <w:jc w:val="center"/>
-              <w:rPr/>
-            </w:pPr>
-            <w:r>
-              <w:rPr>
-                <w:rFonts w:ascii="Calibri" w:hAnsi="Calibri"/>
-                <w:b/>
-                <w:bCs/>
-                <w:sz w:val="22"/>
-                <w:szCs w:val="22"/>
-                <w:highlight w:val="yellow"/>
-              </w:rPr>
-              <w:t>{%p else %}</w:t>
-            </w:r>
-          </w:p>
-          <w:p>
-            <w:pPr>
-              <w:pStyle w:val="TableContents"/>
-              <w:jc w:val="center"/>
-              <w:rPr/>
-            </w:pPr>
-            <w:r>
-              <w:rPr>
-                <w:rFonts w:ascii="Calibri" w:hAnsi="Calibri"/>
-                <w:b/>
-                <w:bCs/>
-                <w:sz w:val="22"/>
-                <w:szCs w:val="22"/>
-                <w:highlight w:val="yellow"/>
-              </w:rPr>
-              <w:t>{{ item.cnpj }}</w:t>
-            </w:r>
-          </w:p>
-          <w:p>
-            <w:pPr>
-              <w:pStyle w:val="TableContents"/>
-              <w:jc w:val="center"/>
-              <w:rPr/>
+              <w:t>{% if item.cnpj %}</w:t>
+            </w:r>
+            <w:r>
+              <w:rPr>
+                <w:rFonts w:ascii="Calibri" w:hAnsi="Calibri"/>
+                <w:b/>
+                <w:bCs/>
+                <w:sz w:val="22"/>
+                <w:szCs w:val="22"/>
+                <w:highlight w:val="yellow"/>
+              </w:rPr>
+              <w:t>{{ item.cnpj }}{% endif %}</w:t>
+            </w:r>
+          </w:p>
+          <w:p>
+            <w:pPr>
+              <w:pStyle w:val="TableContents"/>
+              <w:jc w:val="center"/>
+              <w:rPr>
+                <w:rFonts w:ascii="Calibri" w:hAnsi="Calibri"/>
+                <w:b/>
+                <w:b/>
+                <w:bCs/>
+                <w:sz w:val="22"/>
+                <w:szCs w:val="22"/>
+                <w:highlight w:val="yellow"/>
+              </w:rPr>
             </w:pPr>
             <w:r>
               <w:rPr>
@@ -389,7 +419,7 @@
         </w:tc>
         <w:tc>
           <w:tcPr>
-            <w:tcW w:w="4677" w:type="dxa"/>
+            <w:tcW w:w="4678" w:type="dxa"/>
             <w:tcBorders/>
             <w:shd w:fill="auto" w:val="clear"/>
           </w:tcPr>
@@ -495,6 +525,32 @@
             <w:pPr>
               <w:pStyle w:val="TableContents"/>
               <w:jc w:val="center"/>
+              <w:rPr>
+                <w:rFonts w:ascii="Calibri" w:hAnsi="Calibri"/>
+                <w:b/>
+                <w:b/>
+                <w:bCs/>
+                <w:sz w:val="22"/>
+                <w:szCs w:val="22"/>
+                <w:highlight w:val="yellow"/>
+              </w:rPr>
+            </w:pPr>
+            <w:r>
+              <w:rPr>
+                <w:rFonts w:ascii="Calibri" w:hAnsi="Calibri"/>
+                <w:b/>
+                <w:bCs/>
+                <w:sz w:val="22"/>
+                <w:szCs w:val="22"/>
+                <w:highlight w:val="yellow"/>
+              </w:rPr>
+              <w:t>{%p if item.person_type == “individual”%}</w:t>
+            </w:r>
+          </w:p>
+          <w:p>
+            <w:pPr>
+              <w:pStyle w:val="TableContents"/>
+              <w:jc w:val="center"/>
               <w:rPr/>
             </w:pPr>
             <w:r>
@@ -506,29 +562,44 @@
                 <w:szCs w:val="22"/>
                 <w:highlight w:val="yellow"/>
               </w:rPr>
-              <w:t xml:space="preserve">{%p if </w:t>
-            </w:r>
-            <w:r>
-              <w:rPr>
-                <w:rFonts w:ascii="Calibri" w:hAnsi="Calibri"/>
-                <w:b/>
-                <w:bCs/>
-                <w:sz w:val="22"/>
-                <w:szCs w:val="22"/>
-                <w:highlight w:val="yellow"/>
-              </w:rPr>
-              <w:t>item.</w:t>
-            </w:r>
-            <w:r>
-              <w:rPr>
-                <w:rFonts w:ascii="Calibri" w:hAnsi="Calibri"/>
-                <w:b/>
-                <w:bCs/>
-                <w:sz w:val="22"/>
-                <w:szCs w:val="22"/>
-                <w:highlight w:val="yellow"/>
-              </w:rPr>
-              <w:t>person_type == “individual”%}</w:t>
+              <w:t>{% if item.cpf %}</w:t>
+            </w:r>
+            <w:r>
+              <w:rPr>
+                <w:rFonts w:ascii="Calibri" w:hAnsi="Calibri"/>
+                <w:b/>
+                <w:bCs/>
+                <w:sz w:val="22"/>
+                <w:szCs w:val="22"/>
+                <w:highlight w:val="yellow"/>
+              </w:rPr>
+              <w:t>{{ item.cpf }}{% endif %}</w:t>
+            </w:r>
+          </w:p>
+          <w:p>
+            <w:pPr>
+              <w:pStyle w:val="TableContents"/>
+              <w:jc w:val="center"/>
+              <w:rPr>
+                <w:rFonts w:ascii="Calibri" w:hAnsi="Calibri"/>
+                <w:b/>
+                <w:b/>
+                <w:bCs/>
+                <w:sz w:val="22"/>
+                <w:szCs w:val="22"/>
+                <w:highlight w:val="yellow"/>
+              </w:rPr>
+            </w:pPr>
+            <w:r>
+              <w:rPr>
+                <w:rFonts w:ascii="Calibri" w:hAnsi="Calibri"/>
+                <w:b/>
+                <w:bCs/>
+                <w:sz w:val="22"/>
+                <w:szCs w:val="22"/>
+                <w:highlight w:val="yellow"/>
+              </w:rPr>
+              <w:t>{%p else %}</w:t>
             </w:r>
           </w:p>
           <w:p>
@@ -546,50 +617,33 @@
                 <w:szCs w:val="22"/>
                 <w:highlight w:val="yellow"/>
               </w:rPr>
-              <w:t>{{ item.cpf }}</w:t>
-            </w:r>
-          </w:p>
-          <w:p>
-            <w:pPr>
-              <w:pStyle w:val="TableContents"/>
-              <w:jc w:val="center"/>
-              <w:rPr/>
-            </w:pPr>
-            <w:r>
-              <w:rPr>
-                <w:rFonts w:ascii="Calibri" w:hAnsi="Calibri"/>
-                <w:b/>
-                <w:bCs/>
-                <w:sz w:val="22"/>
-                <w:szCs w:val="22"/>
-                <w:highlight w:val="yellow"/>
-              </w:rPr>
-              <w:t>{%p else %}</w:t>
-            </w:r>
-          </w:p>
-          <w:p>
-            <w:pPr>
-              <w:pStyle w:val="TableContents"/>
-              <w:jc w:val="center"/>
-              <w:rPr/>
-            </w:pPr>
-            <w:r>
-              <w:rPr>
-                <w:rFonts w:ascii="Calibri" w:hAnsi="Calibri"/>
-                <w:b/>
-                <w:bCs/>
-                <w:sz w:val="22"/>
-                <w:szCs w:val="22"/>
-                <w:highlight w:val="yellow"/>
-              </w:rPr>
-              <w:t>{{ item.cnpj }}</w:t>
-            </w:r>
-          </w:p>
-          <w:p>
-            <w:pPr>
-              <w:pStyle w:val="TableContents"/>
-              <w:jc w:val="center"/>
-              <w:rPr/>
+              <w:t>{% if item.cnpj %}</w:t>
+            </w:r>
+            <w:r>
+              <w:rPr>
+                <w:rFonts w:ascii="Calibri" w:hAnsi="Calibri"/>
+                <w:b/>
+                <w:bCs/>
+                <w:sz w:val="22"/>
+                <w:szCs w:val="22"/>
+                <w:highlight w:val="yellow"/>
+              </w:rPr>
+              <w:t>{{ item.cnpj }}{% endif %}</w:t>
+            </w:r>
+          </w:p>
+          <w:p>
+            <w:pPr>
+              <w:pStyle w:val="TableContents"/>
+              <w:jc w:val="center"/>
+              <w:rPr>
+                <w:rFonts w:ascii="Calibri" w:hAnsi="Calibri"/>
+                <w:b/>
+                <w:b/>
+                <w:bCs/>
+                <w:sz w:val="22"/>
+                <w:szCs w:val="22"/>
+                <w:highlight w:val="yellow"/>
+              </w:rPr>
             </w:pPr>
             <w:r>
               <w:rPr>
@@ -607,7 +661,12 @@
             <w:pPr>
               <w:pStyle w:val="TableContents"/>
               <w:jc w:val="center"/>
-              <w:rPr/>
+              <w:rPr>
+                <w:rFonts w:ascii="Calibri" w:hAnsi="Calibri"/>
+                <w:sz w:val="22"/>
+                <w:szCs w:val="22"/>
+                <w:highlight w:val="cyan"/>
+              </w:rPr>
             </w:pPr>
             <w:r>
               <w:rPr>
@@ -625,7 +684,7 @@
         <w:trPr/>
         <w:tc>
           <w:tcPr>
-            <w:tcW w:w="9354" w:type="dxa"/>
+            <w:tcW w:w="9355" w:type="dxa"/>
             <w:gridSpan w:val="2"/>
             <w:tcBorders/>
             <w:shd w:fill="auto" w:val="clear"/>
@@ -634,43 +693,28 @@
             <w:pPr>
               <w:pStyle w:val="TableContents"/>
               <w:jc w:val="left"/>
-              <w:rPr/>
-            </w:pPr>
-            <w:r>
-              <w:rPr>
-                <w:rFonts w:ascii="Calibri" w:hAnsi="Calibri"/>
-                <w:b w:val="false"/>
-                <w:bCs w:val="false"/>
-                <w:color w:val="000000"/>
-                <w:sz w:val="22"/>
-                <w:szCs w:val="22"/>
-                <w:highlight w:val="cyan"/>
-              </w:rPr>
-              <w:t xml:space="preserve">{%tr </w:t>
-            </w:r>
-            <w:r>
-              <w:rPr>
-                <w:rFonts w:ascii="Calibri" w:hAnsi="Calibri"/>
-                <w:b w:val="false"/>
-                <w:bCs w:val="false"/>
-                <w:color w:val="000000"/>
-                <w:sz w:val="22"/>
-                <w:szCs w:val="22"/>
-                <w:highlight w:val="cyan"/>
-              </w:rPr>
-              <w:t xml:space="preserve">if </w:t>
-            </w:r>
-            <w:r>
-              <w:rPr>
-                <w:rFonts w:ascii="Calibri" w:hAnsi="Calibri"/>
-                <w:b w:val="false"/>
-                <w:bCs w:val="false"/>
-                <w:color w:val="000000"/>
-                <w:sz w:val="22"/>
-                <w:szCs w:val="22"/>
-                <w:highlight w:val="cyan"/>
-              </w:rPr>
-              <w:t>has_extraparts %}</w:t>
+              <w:rPr>
+                <w:rFonts w:ascii="Calibri" w:hAnsi="Calibri"/>
+                <w:b w:val="false"/>
+                <w:b w:val="false"/>
+                <w:bCs w:val="false"/>
+                <w:color w:val="000000"/>
+                <w:sz w:val="22"/>
+                <w:szCs w:val="22"/>
+                <w:highlight w:val="cyan"/>
+              </w:rPr>
+            </w:pPr>
+            <w:r>
+              <w:rPr>
+                <w:rFonts w:ascii="Calibri" w:hAnsi="Calibri"/>
+                <w:b w:val="false"/>
+                <w:bCs w:val="false"/>
+                <w:color w:val="000000"/>
+                <w:sz w:val="22"/>
+                <w:szCs w:val="22"/>
+                <w:highlight w:val="cyan"/>
+              </w:rPr>
+              <w:t>{%tr if has_extraparts %}</w:t>
             </w:r>
           </w:p>
         </w:tc>
@@ -679,7 +723,7 @@
         <w:trPr/>
         <w:tc>
           <w:tcPr>
-            <w:tcW w:w="9354" w:type="dxa"/>
+            <w:tcW w:w="9355" w:type="dxa"/>
             <w:gridSpan w:val="2"/>
             <w:tcBorders/>
             <w:shd w:fill="auto" w:val="clear"/>
@@ -716,7 +760,7 @@
         <w:trPr/>
         <w:tc>
           <w:tcPr>
-            <w:tcW w:w="9354" w:type="dxa"/>
+            <w:tcW w:w="9355" w:type="dxa"/>
             <w:gridSpan w:val="2"/>
             <w:tcBorders/>
             <w:shd w:fill="auto" w:val="clear"/>
@@ -823,6 +867,32 @@
             <w:pPr>
               <w:pStyle w:val="TableContents"/>
               <w:jc w:val="center"/>
+              <w:rPr>
+                <w:rFonts w:ascii="Calibri" w:hAnsi="Calibri"/>
+                <w:b/>
+                <w:b/>
+                <w:bCs/>
+                <w:sz w:val="22"/>
+                <w:szCs w:val="22"/>
+                <w:highlight w:val="yellow"/>
+              </w:rPr>
+            </w:pPr>
+            <w:r>
+              <w:rPr>
+                <w:rFonts w:ascii="Calibri" w:hAnsi="Calibri"/>
+                <w:b/>
+                <w:bCs/>
+                <w:sz w:val="22"/>
+                <w:szCs w:val="22"/>
+                <w:highlight w:val="yellow"/>
+              </w:rPr>
+              <w:t>{%p if item.person_type == “individual”%}</w:t>
+            </w:r>
+          </w:p>
+          <w:p>
+            <w:pPr>
+              <w:pStyle w:val="TableContents"/>
+              <w:jc w:val="center"/>
               <w:rPr/>
             </w:pPr>
             <w:r>
@@ -834,29 +904,44 @@
                 <w:szCs w:val="22"/>
                 <w:highlight w:val="yellow"/>
               </w:rPr>
-              <w:t xml:space="preserve">{%p if </w:t>
-            </w:r>
-            <w:r>
-              <w:rPr>
-                <w:rFonts w:ascii="Calibri" w:hAnsi="Calibri"/>
-                <w:b/>
-                <w:bCs/>
-                <w:sz w:val="22"/>
-                <w:szCs w:val="22"/>
-                <w:highlight w:val="yellow"/>
-              </w:rPr>
-              <w:t>item.</w:t>
-            </w:r>
-            <w:r>
-              <w:rPr>
-                <w:rFonts w:ascii="Calibri" w:hAnsi="Calibri"/>
-                <w:b/>
-                <w:bCs/>
-                <w:sz w:val="22"/>
-                <w:szCs w:val="22"/>
-                <w:highlight w:val="yellow"/>
-              </w:rPr>
-              <w:t>person_type == “individual”%}</w:t>
+              <w:t>{% if item.cpf %}</w:t>
+            </w:r>
+            <w:r>
+              <w:rPr>
+                <w:rFonts w:ascii="Calibri" w:hAnsi="Calibri"/>
+                <w:b/>
+                <w:bCs/>
+                <w:sz w:val="22"/>
+                <w:szCs w:val="22"/>
+                <w:highlight w:val="yellow"/>
+              </w:rPr>
+              <w:t>{{ item.cpf }}{% endif %}</w:t>
+            </w:r>
+          </w:p>
+          <w:p>
+            <w:pPr>
+              <w:pStyle w:val="TableContents"/>
+              <w:jc w:val="center"/>
+              <w:rPr>
+                <w:rFonts w:ascii="Calibri" w:hAnsi="Calibri"/>
+                <w:b/>
+                <w:b/>
+                <w:bCs/>
+                <w:sz w:val="22"/>
+                <w:szCs w:val="22"/>
+                <w:highlight w:val="yellow"/>
+              </w:rPr>
+            </w:pPr>
+            <w:r>
+              <w:rPr>
+                <w:rFonts w:ascii="Calibri" w:hAnsi="Calibri"/>
+                <w:b/>
+                <w:bCs/>
+                <w:sz w:val="22"/>
+                <w:szCs w:val="22"/>
+                <w:highlight w:val="yellow"/>
+              </w:rPr>
+              <w:t>{%p else %}</w:t>
             </w:r>
           </w:p>
           <w:p>
@@ -874,50 +959,33 @@
                 <w:szCs w:val="22"/>
                 <w:highlight w:val="yellow"/>
               </w:rPr>
-              <w:t>{{ item.cpf }}</w:t>
-            </w:r>
-          </w:p>
-          <w:p>
-            <w:pPr>
-              <w:pStyle w:val="TableContents"/>
-              <w:jc w:val="center"/>
-              <w:rPr/>
-            </w:pPr>
-            <w:r>
-              <w:rPr>
-                <w:rFonts w:ascii="Calibri" w:hAnsi="Calibri"/>
-                <w:b/>
-                <w:bCs/>
-                <w:sz w:val="22"/>
-                <w:szCs w:val="22"/>
-                <w:highlight w:val="yellow"/>
-              </w:rPr>
-              <w:t>{%p else %}</w:t>
-            </w:r>
-          </w:p>
-          <w:p>
-            <w:pPr>
-              <w:pStyle w:val="TableContents"/>
-              <w:jc w:val="center"/>
-              <w:rPr/>
-            </w:pPr>
-            <w:r>
-              <w:rPr>
-                <w:rFonts w:ascii="Calibri" w:hAnsi="Calibri"/>
-                <w:b/>
-                <w:bCs/>
-                <w:sz w:val="22"/>
-                <w:szCs w:val="22"/>
-                <w:highlight w:val="yellow"/>
-              </w:rPr>
-              <w:t>{{ item.cnpj }}</w:t>
-            </w:r>
-          </w:p>
-          <w:p>
-            <w:pPr>
-              <w:pStyle w:val="TableContents"/>
-              <w:jc w:val="center"/>
-              <w:rPr/>
+              <w:t>{% if item.cnpj %}</w:t>
+            </w:r>
+            <w:r>
+              <w:rPr>
+                <w:rFonts w:ascii="Calibri" w:hAnsi="Calibri"/>
+                <w:b/>
+                <w:bCs/>
+                <w:sz w:val="22"/>
+                <w:szCs w:val="22"/>
+                <w:highlight w:val="yellow"/>
+              </w:rPr>
+              <w:t>{{ item.cnpj }}{% endif %}</w:t>
+            </w:r>
+          </w:p>
+          <w:p>
+            <w:pPr>
+              <w:pStyle w:val="TableContents"/>
+              <w:jc w:val="center"/>
+              <w:rPr>
+                <w:rFonts w:ascii="Calibri" w:hAnsi="Calibri"/>
+                <w:b/>
+                <w:b/>
+                <w:bCs/>
+                <w:sz w:val="22"/>
+                <w:szCs w:val="22"/>
+                <w:highlight w:val="yellow"/>
+              </w:rPr>
             </w:pPr>
             <w:r>
               <w:rPr>
@@ -935,7 +1003,12 @@
             <w:pPr>
               <w:pStyle w:val="TableContents"/>
               <w:jc w:val="center"/>
-              <w:rPr/>
+              <w:rPr>
+                <w:rFonts w:ascii="Calibri" w:hAnsi="Calibri"/>
+                <w:sz w:val="22"/>
+                <w:szCs w:val="22"/>
+                <w:highlight w:val="cyan"/>
+              </w:rPr>
             </w:pPr>
             <w:r>
               <w:rPr>
@@ -953,7 +1026,7 @@
         <w:trPr/>
         <w:tc>
           <w:tcPr>
-            <w:tcW w:w="9354" w:type="dxa"/>
+            <w:tcW w:w="9355" w:type="dxa"/>
             <w:gridSpan w:val="2"/>
             <w:tcBorders/>
             <w:shd w:fill="auto" w:val="clear"/>
@@ -962,7 +1035,13 @@
             <w:pPr>
               <w:pStyle w:val="TableContents"/>
               <w:jc w:val="left"/>
-              <w:rPr/>
+              <w:rPr>
+                <w:rFonts w:ascii="Calibri" w:hAnsi="Calibri"/>
+                <w:color w:val="000000"/>
+                <w:sz w:val="22"/>
+                <w:szCs w:val="22"/>
+                <w:highlight w:val="cyan"/>
+              </w:rPr>
             </w:pPr>
             <w:r>
               <w:rPr>
@@ -981,7 +1060,7 @@
         <w:trPr/>
         <w:tc>
           <w:tcPr>
-            <w:tcW w:w="9354" w:type="dxa"/>
+            <w:tcW w:w="9355" w:type="dxa"/>
             <w:gridSpan w:val="2"/>
             <w:tcBorders/>
             <w:shd w:fill="auto" w:val="clear"/>
@@ -1011,31 +1090,7 @@
                 <w:szCs w:val="22"/>
                 <w:highlight w:val="cyan"/>
               </w:rPr>
-              <w:t xml:space="preserve">{%tr </w:t>
-            </w:r>
-            <w:r>
-              <w:rPr>
-                <w:rFonts w:ascii="Calibri" w:hAnsi="Calibri"/>
-                <w:b w:val="false"/>
-                <w:bCs w:val="false"/>
-                <w:color w:val="000000"/>
-                <w:sz w:val="22"/>
-                <w:szCs w:val="22"/>
-                <w:highlight w:val="cyan"/>
-              </w:rPr>
-              <w:t xml:space="preserve">if </w:t>
-            </w:r>
-            <w:r>
-              <w:rPr>
-                <w:rFonts w:ascii="Calibri" w:hAnsi="Calibri"/>
-                <w:b w:val="false"/>
-                <w:bCs w:val="false"/>
-                <w:color w:val="000000"/>
-                <w:sz w:val="22"/>
-                <w:szCs w:val="22"/>
-                <w:highlight w:val="cyan"/>
-              </w:rPr>
-              <w:t>has_witnesses %}</w:t>
+              <w:t>{%tr if has_witnesses %}</w:t>
             </w:r>
           </w:p>
         </w:tc>
@@ -1044,7 +1099,7 @@
         <w:trPr/>
         <w:tc>
           <w:tcPr>
-            <w:tcW w:w="9354" w:type="dxa"/>
+            <w:tcW w:w="9355" w:type="dxa"/>
             <w:gridSpan w:val="2"/>
             <w:tcBorders/>
             <w:shd w:fill="auto" w:val="clear"/>
@@ -1053,43 +1108,28 @@
             <w:pPr>
               <w:pStyle w:val="TableContents"/>
               <w:jc w:val="left"/>
-              <w:rPr/>
-            </w:pPr>
-            <w:r>
-              <w:rPr>
-                <w:rFonts w:ascii="Calibri" w:hAnsi="Calibri"/>
-                <w:b w:val="false"/>
-                <w:bCs w:val="false"/>
-                <w:color w:val="000000"/>
-                <w:sz w:val="22"/>
-                <w:szCs w:val="22"/>
-                <w:highlight w:val="cyan"/>
-              </w:rPr>
-              <w:t xml:space="preserve">{%tr </w:t>
-            </w:r>
-            <w:r>
-              <w:rPr>
-                <w:rFonts w:ascii="Calibri" w:hAnsi="Calibri"/>
-                <w:b w:val="false"/>
-                <w:bCs w:val="false"/>
-                <w:color w:val="000000"/>
-                <w:sz w:val="22"/>
-                <w:szCs w:val="22"/>
-                <w:highlight w:val="cyan"/>
-              </w:rPr>
-              <w:t xml:space="preserve">for item in </w:t>
-            </w:r>
-            <w:r>
-              <w:rPr>
-                <w:rFonts w:ascii="Calibri" w:hAnsi="Calibri"/>
-                <w:b w:val="false"/>
-                <w:bCs w:val="false"/>
-                <w:color w:val="000000"/>
-                <w:sz w:val="22"/>
-                <w:szCs w:val="22"/>
-                <w:highlight w:val="cyan"/>
-              </w:rPr>
-              <w:t>witnesses %}</w:t>
+              <w:rPr>
+                <w:rFonts w:ascii="Calibri" w:hAnsi="Calibri"/>
+                <w:b w:val="false"/>
+                <w:b w:val="false"/>
+                <w:bCs w:val="false"/>
+                <w:color w:val="000000"/>
+                <w:sz w:val="22"/>
+                <w:szCs w:val="22"/>
+                <w:highlight w:val="cyan"/>
+              </w:rPr>
+            </w:pPr>
+            <w:r>
+              <w:rPr>
+                <w:rFonts w:ascii="Calibri" w:hAnsi="Calibri"/>
+                <w:b w:val="false"/>
+                <w:bCs w:val="false"/>
+                <w:color w:val="000000"/>
+                <w:sz w:val="22"/>
+                <w:szCs w:val="22"/>
+                <w:highlight w:val="cyan"/>
+              </w:rPr>
+              <w:t>{%tr for item in witnesses %}</w:t>
             </w:r>
           </w:p>
         </w:tc>
@@ -1098,7 +1138,7 @@
         <w:trPr/>
         <w:tc>
           <w:tcPr>
-            <w:tcW w:w="9354" w:type="dxa"/>
+            <w:tcW w:w="9355" w:type="dxa"/>
             <w:gridSpan w:val="2"/>
             <w:tcBorders/>
             <w:shd w:fill="auto" w:val="clear"/>
@@ -1133,7 +1173,7 @@
         <w:trPr/>
         <w:tc>
           <w:tcPr>
-            <w:tcW w:w="9354" w:type="dxa"/>
+            <w:tcW w:w="9355" w:type="dxa"/>
             <w:gridSpan w:val="2"/>
             <w:tcBorders/>
             <w:shd w:fill="auto" w:val="clear"/>
@@ -1152,17 +1192,7 @@
                 <w:szCs w:val="22"/>
                 <w:highlight w:val="red"/>
               </w:rPr>
-              <w:t xml:space="preserve">{ generate_anchor('signHere', </w:t>
-            </w:r>
-            <w:r>
-              <w:rPr>
-                <w:rFonts w:ascii="Calibri" w:hAnsi="Calibri"/>
-                <w:color w:val="FFFFFF"/>
-                <w:sz w:val="22"/>
-                <w:szCs w:val="22"/>
-                <w:highlight w:val="red"/>
-              </w:rPr>
-              <w:t>item.email</w:t>
+              <w:t>{ generate_anchor('signHere', item.email</w:t>
             </w:r>
             <w:bookmarkStart w:id="0" w:name="__DdeLink__706_3068363377"/>
             <w:bookmarkEnd w:id="0"/>
@@ -1225,29 +1255,7 @@
                 <w:szCs w:val="22"/>
                 <w:highlight w:val="yellow"/>
               </w:rPr>
-              <w:t xml:space="preserve">{{ </w:t>
-            </w:r>
-            <w:r>
-              <w:rPr>
-                <w:rFonts w:ascii="Calibri" w:hAnsi="Calibri"/>
-                <w:b w:val="false"/>
-                <w:bCs w:val="false"/>
-                <w:sz w:val="22"/>
-                <w:szCs w:val="22"/>
-                <w:highlight w:val="yellow"/>
-              </w:rPr>
-              <w:t>item.name.text</w:t>
-            </w:r>
-            <w:r>
-              <w:rPr>
-                <w:rFonts w:ascii="Calibri" w:hAnsi="Calibri"/>
-                <w:b w:val="false"/>
-                <w:bCs w:val="false"/>
-                <w:sz w:val="22"/>
-                <w:szCs w:val="22"/>
-                <w:highlight w:val="yellow"/>
-              </w:rPr>
-              <w:t xml:space="preserve"> | upper }}</w:t>
+              <w:t>{{ item.name.text | upper }}</w:t>
             </w:r>
           </w:p>
           <w:p>
@@ -1259,6 +1267,18 @@
             <w:r>
               <w:rPr>
                 <w:rFonts w:ascii="Calibri" w:hAnsi="Calibri"/>
+                <w:b w:val="false"/>
+                <w:bCs w:val="false"/>
+                <w:color w:val="000000"/>
+                <w:sz w:val="22"/>
+                <w:szCs w:val="22"/>
+                <w:highlight w:val="cyan"/>
+              </w:rPr>
+              <w:t>{% if item.cpf %}</w:t>
+            </w:r>
+            <w:r>
+              <w:rPr>
+                <w:rFonts w:ascii="Calibri" w:hAnsi="Calibri"/>
                 <w:b/>
                 <w:bCs/>
                 <w:sz w:val="22"/>
@@ -1285,29 +1305,19 @@
                 <w:szCs w:val="22"/>
                 <w:highlight w:val="yellow"/>
               </w:rPr>
-              <w:t xml:space="preserve">{{ </w:t>
-            </w:r>
-            <w:r>
-              <w:rPr>
-                <w:rFonts w:ascii="Calibri" w:hAnsi="Calibri"/>
-                <w:b w:val="false"/>
-                <w:bCs w:val="false"/>
-                <w:sz w:val="22"/>
-                <w:szCs w:val="22"/>
-                <w:highlight w:val="yellow"/>
-              </w:rPr>
-              <w:t>item.cpf</w:t>
-            </w:r>
-            <w:r>
-              <w:rPr>
-                <w:rFonts w:ascii="Calibri" w:hAnsi="Calibri"/>
-                <w:b w:val="false"/>
-                <w:bCs w:val="false"/>
-                <w:sz w:val="22"/>
-                <w:szCs w:val="22"/>
-                <w:highlight w:val="yellow"/>
-              </w:rPr>
-              <w:t xml:space="preserve"> }}</w:t>
+              <w:t>{{ item.cpf }}</w:t>
+            </w:r>
+            <w:r>
+              <w:rPr>
+                <w:rFonts w:ascii="Calibri" w:hAnsi="Calibri"/>
+                <w:b w:val="false"/>
+                <w:bCs w:val="false"/>
+                <w:color w:val="000000"/>
+                <w:sz w:val="22"/>
+                <w:szCs w:val="22"/>
+                <w:highlight w:val="cyan"/>
+              </w:rPr>
+              <w:t>{% endif %}</w:t>
             </w:r>
           </w:p>
         </w:tc>
@@ -1316,7 +1326,7 @@
         <w:trPr/>
         <w:tc>
           <w:tcPr>
-            <w:tcW w:w="9354" w:type="dxa"/>
+            <w:tcW w:w="9355" w:type="dxa"/>
             <w:gridSpan w:val="2"/>
             <w:tcBorders/>
             <w:shd w:fill="auto" w:val="clear"/>
@@ -1325,37 +1335,23 @@
             <w:pPr>
               <w:pStyle w:val="TableContents"/>
               <w:jc w:val="left"/>
-              <w:rPr/>
-            </w:pPr>
-            <w:r>
-              <w:rPr>
-                <w:rFonts w:ascii="Calibri" w:hAnsi="Calibri"/>
-                <w:color w:val="000000"/>
-                <w:sz w:val="22"/>
-                <w:szCs w:val="22"/>
-                <w:highlight w:val="cyan"/>
-              </w:rPr>
-              <w:t>{%tr end</w:t>
-            </w:r>
-            <w:r>
-              <w:rPr>
-                <w:rFonts w:ascii="Calibri" w:hAnsi="Calibri"/>
-                <w:color w:val="000000"/>
-                <w:sz w:val="22"/>
-                <w:szCs w:val="22"/>
-                <w:highlight w:val="cyan"/>
-              </w:rPr>
-              <w:t>for</w:t>
-            </w:r>
-            <w:r>
-              <w:rPr>
-                <w:rFonts w:ascii="Calibri" w:hAnsi="Calibri"/>
-                <w:color w:val="000000"/>
-                <w:sz w:val="22"/>
-                <w:szCs w:val="22"/>
-                <w:highlight w:val="cyan"/>
-              </w:rPr>
-              <w:t xml:space="preserve"> %}</w:t>
+              <w:rPr>
+                <w:rFonts w:ascii="Calibri" w:hAnsi="Calibri"/>
+                <w:color w:val="000000"/>
+                <w:sz w:val="22"/>
+                <w:szCs w:val="22"/>
+                <w:highlight w:val="cyan"/>
+              </w:rPr>
+            </w:pPr>
+            <w:r>
+              <w:rPr>
+                <w:rFonts w:ascii="Calibri" w:hAnsi="Calibri"/>
+                <w:color w:val="000000"/>
+                <w:sz w:val="22"/>
+                <w:szCs w:val="22"/>
+                <w:highlight w:val="cyan"/>
+              </w:rPr>
+              <w:t>{%tr endfor %}</w:t>
             </w:r>
           </w:p>
         </w:tc>
@@ -1364,7 +1360,7 @@
         <w:trPr/>
         <w:tc>
           <w:tcPr>
-            <w:tcW w:w="9354" w:type="dxa"/>
+            <w:tcW w:w="9355" w:type="dxa"/>
             <w:gridSpan w:val="2"/>
             <w:tcBorders/>
             <w:shd w:fill="auto" w:val="clear"/>
@@ -1381,6 +1377,7 @@
                 <w:highlight w:val="cyan"/>
               </w:rPr>
             </w:pPr>
+            <w:bookmarkStart w:id="1" w:name="__DdeLink__234_2452302062"/>
             <w:r>
               <w:rPr>
                 <w:rFonts w:ascii="Calibri" w:hAnsi="Calibri"/>
@@ -1391,6 +1388,7 @@
               </w:rPr>
               <w:t>{%tr endif %}</w:t>
             </w:r>
+            <w:bookmarkEnd w:id="1"/>
           </w:p>
         </w:tc>
       </w:tr>
@@ -1400,9 +1398,9 @@
         <w:pStyle w:val="Normal"/>
         <w:jc w:val="center"/>
         <w:rPr>
-          <w:b/>
-          <w:b/>
-          <w:bCs/>
+          <w:rFonts w:ascii="Calibri" w:hAnsi="Calibri"/>
+          <w:sz w:val="22"/>
+          <w:szCs w:val="22"/>
         </w:rPr>
       </w:pPr>
       <w:r>
@@ -1410,7 +1408,6 @@
           <w:rFonts w:ascii="Calibri" w:hAnsi="Calibri"/>
           <w:sz w:val="22"/>
           <w:szCs w:val="22"/>
-          <w:highlight w:val="cyan"/>
         </w:rPr>
       </w:r>
     </w:p>
@@ -1421,7 +1418,7 @@
       <w:pgNumType w:fmt="decimal"/>
       <w:formProt w:val="false"/>
       <w:textDirection w:val="lrTb"/>
-      <w:docGrid w:type="default" w:linePitch="100" w:charSpace="0"/>
+      <w:docGrid w:type="default" w:linePitch="600" w:charSpace="32768"/>
     </w:sectPr>
   </w:body>
 </w:document>
@@ -1434,12 +1431,15 @@
       <w:rPr>
         <w:rFonts w:ascii="Liberation Serif" w:hAnsi="Liberation Serif" w:eastAsia="Noto Sans CJK SC" w:cs="Lohit Devanagari"/>
         <w:kern w:val="2"/>
+        <w:sz w:val="24"/>
         <w:szCs w:val="24"/>
         <w:lang w:val="pt-BR" w:eastAsia="zh-CN" w:bidi="hi-IN"/>
       </w:rPr>
     </w:rPrDefault>
     <w:pPrDefault>
-      <w:pPr/>
+      <w:pPr>
+        <w:widowControl/>
+      </w:pPr>
     </w:pPrDefault>
   </w:docDefaults>
   <w:style w:type="paragraph" w:styleId="Normal">
@@ -1447,8 +1447,10 @@
     <w:qFormat/>
     <w:pPr>
       <w:widowControl/>
+      <w:kinsoku w:val="true"/>
+      <w:overflowPunct w:val="true"/>
+      <w:autoSpaceDE w:val="true"/>
       <w:bidi w:val="0"/>
-      <w:jc w:val="left"/>
     </w:pPr>
     <w:rPr>
       <w:rFonts w:ascii="Liberation Serif" w:hAnsi="Liberation Serif" w:eastAsia="Noto Sans CJK SC" w:cs="Lohit Devanagari"/>
@@ -1538,31 +1540,5 @@
     </w:pPr>
     <w:rPr/>
   </w:style>
-  <w:style w:type="paragraph" w:styleId="TableHeading">
-    <w:name w:val="Table Heading"/>
-    <w:basedOn w:val="TableContents"/>
-    <w:qFormat/>
-    <w:pPr>
-      <w:suppressLineNumbers/>
-      <w:jc w:val="center"/>
-    </w:pPr>
-    <w:rPr>
-      <w:b/>
-      <w:bCs/>
-    </w:rPr>
-  </w:style>
-  <w:style w:type="paragraph" w:styleId="PreformattedText">
-    <w:name w:val="Preformatted Text"/>
-    <w:basedOn w:val="Normal"/>
-    <w:qFormat/>
-    <w:pPr>
-      <w:spacing w:before="0" w:after="0"/>
-    </w:pPr>
-    <w:rPr>
-      <w:rFonts w:ascii="Liberation Mono" w:hAnsi="Liberation Mono" w:eastAsia="DejaVu Sans Mono" w:cs="Liberation Mono"/>
-      <w:sz w:val="20"/>
-      <w:szCs w:val="20"/>
-    </w:rPr>
-  </w:style>
 </w:styles>
 </file>
</xml_diff>